<commit_message>
Uploading design rationale for requirement 5. Slight amendment to wording of design rationale for requirement 1.
</commit_message>
<xml_diff>
--- a/Shyam/Design Rationale for Requirement 1.docx
+++ b/Shyam/Design Rationale for Requirement 1.docx
@@ -49,7 +49,7 @@
         <w:pStyle w:val="Heading2"/>
       </w:pPr>
       <w:r>
-        <w:t>Change</w:t>
+        <w:t>Choice</w:t>
       </w:r>
     </w:p>
     <w:p>
@@ -75,19 +75,7 @@
       </w:r>
       <w:proofErr w:type="gramEnd"/>
       <w:r>
-        <w:t xml:space="preserve"> and mature trees. Their common/shared attributes and functionality can be inherited from the base Tree class, which supports the </w:t>
-      </w:r>
-      <w:r>
-        <w:t>Do</w:t>
-      </w:r>
-      <w:r>
-        <w:t>n’</w:t>
-      </w:r>
-      <w:r>
-        <w:t>t Repeat Yourself (DRY) principle</w:t>
-      </w:r>
-      <w:r>
-        <w:t xml:space="preserve"> and reduces redundancy.</w:t>
+        <w:t xml:space="preserve"> and mature trees. Their common/shared attributes and functionality can be inherited from the base Tree class, which supports the Don’t Repeat Yourself (DRY) principle and reduces redundancy.</w:t>
       </w:r>
     </w:p>
     <w:p/>
@@ -96,7 +84,7 @@
         <w:pStyle w:val="Heading2"/>
       </w:pPr>
       <w:r>
-        <w:t>Change</w:t>
+        <w:t>Choice</w:t>
       </w:r>
     </w:p>
     <w:p>
@@ -144,7 +132,7 @@
         <w:pStyle w:val="Heading2"/>
       </w:pPr>
       <w:r>
-        <w:t>Change</w:t>
+        <w:t>Choice</w:t>
       </w:r>
     </w:p>
     <w:p>
@@ -191,16 +179,10 @@
         <w:t>P</w:t>
       </w:r>
       <w:r>
-        <w:t>rinciple</w:t>
-      </w:r>
-      <w:r>
-        <w:t xml:space="preserve"> </w:t>
-      </w:r>
-      <w:r>
-        <w:t>from the SOLID principles of object-oriented design</w:t>
-      </w:r>
-      <w:r>
-        <w:t xml:space="preserve">, as by using this interface to create the grow function, we are opening the system for the extension of adding new types of trees in the future that may use this </w:t>
+        <w:t xml:space="preserve">rinciple </w:t>
+      </w:r>
+      <w:r>
+        <w:t xml:space="preserve">from the SOLID principles of object-oriented design, as by using this interface to create the grow function, we are opening the system for the extension of adding new types of trees in the future that may use this </w:t>
       </w:r>
       <w:r>
         <w:t>method but</w:t>
@@ -212,10 +194,24 @@
     <w:p/>
     <w:p>
       <w:pPr>
+        <w:rPr>
+          <w:rFonts w:asciiTheme="majorHAnsi" w:eastAsiaTheme="majorEastAsia" w:hAnsiTheme="majorHAnsi" w:cstheme="majorBidi"/>
+          <w:color w:val="2F5496" w:themeColor="accent1" w:themeShade="BF"/>
+          <w:sz w:val="26"/>
+          <w:szCs w:val="26"/>
+        </w:rPr>
+      </w:pPr>
+      <w:r>
+        <w:br w:type="page"/>
+      </w:r>
+    </w:p>
+    <w:p>
+      <w:pPr>
         <w:pStyle w:val="Heading2"/>
       </w:pPr>
       <w:r>
-        <w:t>Change</w:t>
+        <w:lastRenderedPageBreak/>
+        <w:t>Choice</w:t>
       </w:r>
     </w:p>
     <w:p>
@@ -228,7 +224,6 @@
         <w:pStyle w:val="Heading2"/>
       </w:pPr>
       <w:r>
-        <w:lastRenderedPageBreak/>
         <w:t>Justification</w:t>
       </w:r>
     </w:p>

</xml_diff>